<commit_message>
Mise a jour du Wireframe
</commit_message>
<xml_diff>
--- a/Documentation/Doc I Shoes.docx
+++ b/Documentation/Doc I Shoes.docx
@@ -2550,8 +2550,98 @@
         <w:rPr>
           <w:szCs w:val="14"/>
         </w:rPr>
-        <w:t>…</w:t>
-      </w:r>
+        <w:t xml:space="preserve">Pouvoir créer un compte utilisateur sur le site I </w:t>
+      </w:r>
+      <w:proofErr w:type="spellStart"/>
+      <w:r>
+        <w:rPr>
+          <w:szCs w:val="14"/>
+        </w:rPr>
+        <w:t>Shoes</w:t>
+      </w:r>
+      <w:proofErr w:type="spellEnd"/>
+      <w:r>
+        <w:rPr>
+          <w:szCs w:val="14"/>
+        </w:rPr>
+        <w:t>.</w:t>
+      </w:r>
+    </w:p>
+    <w:p>
+      <w:pPr>
+        <w:rPr>
+          <w:szCs w:val="14"/>
+        </w:rPr>
+      </w:pPr>
+      <w:r>
+        <w:rPr>
+          <w:szCs w:val="14"/>
+        </w:rPr>
+        <w:t>Pouvoir cliquer sur les articles et les ajouter à leur panier ou ajouter à la liste des souhaits.</w:t>
+      </w:r>
+    </w:p>
+    <w:p>
+      <w:pPr>
+        <w:rPr>
+          <w:szCs w:val="14"/>
+        </w:rPr>
+      </w:pPr>
+      <w:r>
+        <w:rPr>
+          <w:szCs w:val="14"/>
+        </w:rPr>
+        <w:t xml:space="preserve">Pouvoir </w:t>
+      </w:r>
+      <w:r>
+        <w:rPr>
+          <w:szCs w:val="14"/>
+        </w:rPr>
+        <w:t xml:space="preserve">passer dans l’option panier et à l’intérieur pouvoir </w:t>
+      </w:r>
+      <w:r>
+        <w:rPr>
+          <w:szCs w:val="14"/>
+        </w:rPr>
+        <w:t xml:space="preserve">entrer </w:t>
+      </w:r>
+      <w:r>
+        <w:rPr>
+          <w:szCs w:val="14"/>
+        </w:rPr>
+        <w:t>ses informations personnelles pour passer commande.</w:t>
+      </w:r>
+    </w:p>
+    <w:p>
+      <w:pPr>
+        <w:rPr>
+          <w:szCs w:val="14"/>
+        </w:rPr>
+      </w:pPr>
+      <w:r>
+        <w:rPr>
+          <w:szCs w:val="14"/>
+        </w:rPr>
+        <w:t xml:space="preserve">Avoir une interface administrateur semblable </w:t>
+      </w:r>
+      <w:r>
+        <w:rPr>
+          <w:szCs w:val="14"/>
+        </w:rPr>
+        <w:t>à</w:t>
+      </w:r>
+      <w:r>
+        <w:rPr>
+          <w:szCs w:val="14"/>
+        </w:rPr>
+        <w:t xml:space="preserve"> celle de l’utilisateur lambda avec pour exception la capacité de pouvoir ajouter des articles sur le site.</w:t>
+      </w:r>
+    </w:p>
+    <w:p>
+      <w:pPr>
+        <w:rPr>
+          <w:szCs w:val="14"/>
+        </w:rPr>
+      </w:pPr>
     </w:p>
     <w:p>
       <w:pPr>
@@ -2668,171 +2758,169 @@
       <w:pPr>
         <w:pStyle w:val="Titre2"/>
       </w:pPr>
-      <w:bookmarkStart w:id="4" w:name="_GoBack"/>
+      <w:r>
+        <w:t>Planification</w:t>
+      </w:r>
+      <w:r>
+        <w:t xml:space="preserve"> initiale</w:t>
+      </w:r>
+      <w:bookmarkEnd w:id="3"/>
+    </w:p>
+    <w:p>
+      <w:pPr>
+        <w:rPr>
+          <w:szCs w:val="14"/>
+        </w:rPr>
+      </w:pPr>
+    </w:p>
+    <w:p>
+      <w:pPr>
+        <w:rPr>
+          <w:szCs w:val="14"/>
+        </w:rPr>
+      </w:pPr>
+      <w:r>
+        <w:rPr>
+          <w:szCs w:val="14"/>
+        </w:rPr>
+        <w:t>…</w:t>
+      </w:r>
+    </w:p>
+    <w:p>
+      <w:pPr>
+        <w:rPr>
+          <w:szCs w:val="14"/>
+        </w:rPr>
+      </w:pPr>
+    </w:p>
+    <w:p>
+      <w:pPr>
+        <w:rPr>
+          <w:i/>
+          <w:iCs/>
+          <w:color w:val="808080" w:themeColor="background1" w:themeShade="80"/>
+          <w:szCs w:val="14"/>
+        </w:rPr>
+      </w:pPr>
+      <w:r>
+        <w:rPr>
+          <w:i/>
+          <w:iCs/>
+          <w:color w:val="808080" w:themeColor="background1" w:themeShade="80"/>
+          <w:szCs w:val="14"/>
+        </w:rPr>
+        <w:t xml:space="preserve">Ce chapitre montre la planification </w:t>
+      </w:r>
+      <w:r>
+        <w:rPr>
+          <w:i/>
+          <w:iCs/>
+          <w:color w:val="808080" w:themeColor="background1" w:themeShade="80"/>
+          <w:szCs w:val="14"/>
+        </w:rPr>
+        <w:t xml:space="preserve">du projet. Celui-ci peut être découpé en tâches qui seront planifiées. Il s'agit de la première planification du projet, celle-ci </w:t>
+      </w:r>
+      <w:r>
+        <w:rPr>
+          <w:i/>
+          <w:iCs/>
+          <w:color w:val="808080" w:themeColor="background1" w:themeShade="80"/>
+          <w:szCs w:val="14"/>
+        </w:rPr>
+        <w:t>devra être</w:t>
+      </w:r>
+      <w:r>
+        <w:rPr>
+          <w:i/>
+          <w:iCs/>
+          <w:color w:val="808080" w:themeColor="background1" w:themeShade="80"/>
+          <w:szCs w:val="14"/>
+        </w:rPr>
+        <w:t xml:space="preserve"> revue après l'analyse. Cette planification sera présentée sous l</w:t>
+      </w:r>
+      <w:r>
+        <w:rPr>
+          <w:i/>
+          <w:iCs/>
+          <w:color w:val="808080" w:themeColor="background1" w:themeShade="80"/>
+          <w:szCs w:val="14"/>
+        </w:rPr>
+        <w:t>a forme d'un diagramme.</w:t>
+      </w:r>
+    </w:p>
+    <w:p>
+      <w:pPr>
+        <w:rPr>
+          <w:color w:val="808080" w:themeColor="background1" w:themeShade="80"/>
+          <w:szCs w:val="14"/>
+        </w:rPr>
+      </w:pPr>
+    </w:p>
+    <w:p>
+      <w:pPr>
+        <w:rPr>
+          <w:i/>
+          <w:iCs/>
+          <w:color w:val="808080" w:themeColor="background1" w:themeShade="80"/>
+          <w:szCs w:val="14"/>
+        </w:rPr>
+      </w:pPr>
+      <w:r>
+        <w:rPr>
+          <w:i/>
+          <w:iCs/>
+          <w:color w:val="808080" w:themeColor="background1" w:themeShade="80"/>
+          <w:szCs w:val="14"/>
+        </w:rPr>
+        <w:t>Ces éléments peuvent être repris des</w:t>
+      </w:r>
+      <w:r>
+        <w:rPr>
+          <w:i/>
+          <w:iCs/>
+          <w:color w:val="808080" w:themeColor="background1" w:themeShade="80"/>
+          <w:szCs w:val="14"/>
+        </w:rPr>
+        <w:t xml:space="preserve"> spécifications de départ.</w:t>
+      </w:r>
+    </w:p>
+    <w:p>
+      <w:pPr>
+        <w:rPr>
+          <w:szCs w:val="14"/>
+        </w:rPr>
+      </w:pPr>
+    </w:p>
+    <w:p>
+      <w:pPr>
+        <w:pStyle w:val="Titre1"/>
+      </w:pPr>
+      <w:bookmarkStart w:id="4" w:name="_Toc499021836"/>
+      <w:r>
+        <w:t>Analyse</w:t>
+      </w:r>
+      <w:r>
+        <w:t xml:space="preserve"> / Conception</w:t>
+      </w:r>
       <w:bookmarkEnd w:id="4"/>
-      <w:r>
-        <w:t>Planification</w:t>
-      </w:r>
-      <w:r>
-        <w:t xml:space="preserve"> initiale</w:t>
-      </w:r>
-      <w:bookmarkEnd w:id="3"/>
-    </w:p>
-    <w:p>
-      <w:pPr>
-        <w:rPr>
-          <w:szCs w:val="14"/>
-        </w:rPr>
-      </w:pPr>
-    </w:p>
-    <w:p>
-      <w:pPr>
-        <w:rPr>
-          <w:szCs w:val="14"/>
-        </w:rPr>
-      </w:pPr>
-      <w:r>
-        <w:rPr>
-          <w:szCs w:val="14"/>
-        </w:rPr>
-        <w:t>…</w:t>
-      </w:r>
-    </w:p>
-    <w:p>
-      <w:pPr>
-        <w:rPr>
-          <w:szCs w:val="14"/>
-        </w:rPr>
-      </w:pPr>
-    </w:p>
-    <w:p>
-      <w:pPr>
-        <w:rPr>
-          <w:i/>
-          <w:iCs/>
-          <w:color w:val="808080" w:themeColor="background1" w:themeShade="80"/>
-          <w:szCs w:val="14"/>
-        </w:rPr>
-      </w:pPr>
-      <w:r>
-        <w:rPr>
-          <w:i/>
-          <w:iCs/>
-          <w:color w:val="808080" w:themeColor="background1" w:themeShade="80"/>
-          <w:szCs w:val="14"/>
-        </w:rPr>
-        <w:t xml:space="preserve">Ce chapitre montre la planification </w:t>
-      </w:r>
-      <w:r>
-        <w:rPr>
-          <w:i/>
-          <w:iCs/>
-          <w:color w:val="808080" w:themeColor="background1" w:themeShade="80"/>
-          <w:szCs w:val="14"/>
-        </w:rPr>
-        <w:t xml:space="preserve">du projet. Celui-ci peut être découpé en tâches qui seront planifiées. Il s'agit de la première planification du projet, celle-ci </w:t>
-      </w:r>
-      <w:r>
-        <w:rPr>
-          <w:i/>
-          <w:iCs/>
-          <w:color w:val="808080" w:themeColor="background1" w:themeShade="80"/>
-          <w:szCs w:val="14"/>
-        </w:rPr>
-        <w:t>devra être</w:t>
-      </w:r>
-      <w:r>
-        <w:rPr>
-          <w:i/>
-          <w:iCs/>
-          <w:color w:val="808080" w:themeColor="background1" w:themeShade="80"/>
-          <w:szCs w:val="14"/>
-        </w:rPr>
-        <w:t xml:space="preserve"> revue après l'analyse. Cette planification sera présentée sous l</w:t>
-      </w:r>
-      <w:r>
-        <w:rPr>
-          <w:i/>
-          <w:iCs/>
-          <w:color w:val="808080" w:themeColor="background1" w:themeShade="80"/>
-          <w:szCs w:val="14"/>
-        </w:rPr>
-        <w:t>a forme d'un diagramme.</w:t>
-      </w:r>
-    </w:p>
-    <w:p>
-      <w:pPr>
-        <w:rPr>
-          <w:color w:val="808080" w:themeColor="background1" w:themeShade="80"/>
-          <w:szCs w:val="14"/>
-        </w:rPr>
-      </w:pPr>
-    </w:p>
-    <w:p>
-      <w:pPr>
-        <w:rPr>
-          <w:i/>
-          <w:iCs/>
-          <w:color w:val="808080" w:themeColor="background1" w:themeShade="80"/>
-          <w:szCs w:val="14"/>
-        </w:rPr>
-      </w:pPr>
-      <w:r>
-        <w:rPr>
-          <w:i/>
-          <w:iCs/>
-          <w:color w:val="808080" w:themeColor="background1" w:themeShade="80"/>
-          <w:szCs w:val="14"/>
-        </w:rPr>
-        <w:t>Ces éléments peuvent être repris des</w:t>
-      </w:r>
-      <w:r>
-        <w:rPr>
-          <w:i/>
-          <w:iCs/>
-          <w:color w:val="808080" w:themeColor="background1" w:themeShade="80"/>
-          <w:szCs w:val="14"/>
-        </w:rPr>
-        <w:t xml:space="preserve"> spécifications de départ.</w:t>
-      </w:r>
-    </w:p>
-    <w:p>
-      <w:pPr>
-        <w:rPr>
-          <w:szCs w:val="14"/>
-        </w:rPr>
-      </w:pPr>
-    </w:p>
-    <w:p>
-      <w:pPr>
-        <w:pStyle w:val="Titre1"/>
-      </w:pPr>
-      <w:bookmarkStart w:id="5" w:name="_Toc499021836"/>
-      <w:r>
-        <w:t>Analyse</w:t>
-      </w:r>
-      <w:r>
-        <w:t xml:space="preserve"> / Conception</w:t>
+    </w:p>
+    <w:p>
+      <w:pPr>
+        <w:pStyle w:val="Titre2"/>
+        <w:rPr>
+          <w:i w:val="0"/>
+          <w:iCs/>
+        </w:rPr>
+      </w:pPr>
+      <w:bookmarkStart w:id="5" w:name="_Toc499021837"/>
+      <w:r>
+        <w:rPr>
+          <w:i w:val="0"/>
+          <w:iCs/>
+        </w:rPr>
+        <w:t>Concept</w:t>
       </w:r>
       <w:bookmarkEnd w:id="5"/>
-    </w:p>
-    <w:p>
-      <w:pPr>
-        <w:pStyle w:val="Titre2"/>
-        <w:rPr>
-          <w:i w:val="0"/>
-          <w:iCs/>
-        </w:rPr>
-      </w:pPr>
-      <w:bookmarkStart w:id="6" w:name="_Toc499021837"/>
-      <w:r>
-        <w:rPr>
-          <w:i w:val="0"/>
-          <w:iCs/>
-        </w:rPr>
-        <w:t>Concept</w:t>
-      </w:r>
-      <w:bookmarkEnd w:id="6"/>
     </w:p>
     <w:p>
       <w:pPr>
@@ -3270,8 +3358,8 @@
           <w:iCs/>
         </w:rPr>
       </w:pPr>
-      <w:bookmarkStart w:id="7" w:name="_Toc71691012"/>
-      <w:bookmarkStart w:id="8" w:name="_Toc499021838"/>
+      <w:bookmarkStart w:id="6" w:name="_Toc71691012"/>
+      <w:bookmarkStart w:id="7" w:name="_Toc499021838"/>
       <w:r>
         <w:rPr>
           <w:i w:val="0"/>
@@ -3279,8 +3367,8 @@
         </w:rPr>
         <w:t>Stratégie de test</w:t>
       </w:r>
+      <w:bookmarkEnd w:id="6"/>
       <w:bookmarkEnd w:id="7"/>
-      <w:bookmarkEnd w:id="8"/>
     </w:p>
     <w:p/>
     <w:p>
@@ -3626,9 +3714,9 @@
           <w:rFonts w:cs="Arial"/>
         </w:rPr>
       </w:pPr>
-      <w:bookmarkStart w:id="9" w:name="_Toc25553310"/>
-      <w:bookmarkStart w:id="10" w:name="_Toc71691015"/>
-      <w:bookmarkStart w:id="11" w:name="_Toc499021839"/>
+      <w:bookmarkStart w:id="8" w:name="_Toc25553310"/>
+      <w:bookmarkStart w:id="9" w:name="_Toc71691015"/>
+      <w:bookmarkStart w:id="10" w:name="_Toc499021839"/>
       <w:r>
         <w:rPr>
           <w:rFonts w:cs="Arial"/>
@@ -3641,9 +3729,9 @@
         </w:rPr>
         <w:t>isques techniques</w:t>
       </w:r>
+      <w:bookmarkEnd w:id="8"/>
       <w:bookmarkEnd w:id="9"/>
       <w:bookmarkEnd w:id="10"/>
-      <w:bookmarkEnd w:id="11"/>
     </w:p>
     <w:p/>
     <w:p>
@@ -3786,7 +3874,7 @@
           <w:iCs/>
         </w:rPr>
       </w:pPr>
-      <w:bookmarkStart w:id="12" w:name="_Toc499021840"/>
+      <w:bookmarkStart w:id="11" w:name="_Toc499021840"/>
       <w:r>
         <w:rPr>
           <w:i w:val="0"/>
@@ -3794,7 +3882,7 @@
         </w:rPr>
         <w:t>Planification</w:t>
       </w:r>
-      <w:bookmarkEnd w:id="12"/>
+      <w:bookmarkEnd w:id="11"/>
     </w:p>
     <w:p>
       <w:pPr>
@@ -3892,6 +3980,7 @@
           <w:szCs w:val="14"/>
           <w:lang w:eastAsia="fr-FR"/>
         </w:rPr>
+        <w:lastRenderedPageBreak/>
         <w:t>planning</w:t>
       </w:r>
       <w:proofErr w:type="gramEnd"/>
@@ -4054,20 +4143,19 @@
           <w:iCs/>
         </w:rPr>
       </w:pPr>
-      <w:bookmarkStart w:id="13" w:name="_Toc25553314"/>
-      <w:bookmarkStart w:id="14" w:name="_Toc71691019"/>
-      <w:bookmarkStart w:id="15" w:name="_Toc499021841"/>
+      <w:bookmarkStart w:id="12" w:name="_Toc25553314"/>
+      <w:bookmarkStart w:id="13" w:name="_Toc71691019"/>
+      <w:bookmarkStart w:id="14" w:name="_Toc499021841"/>
       <w:r>
         <w:rPr>
           <w:i w:val="0"/>
           <w:iCs/>
         </w:rPr>
-        <w:lastRenderedPageBreak/>
         <w:t>Dossier de conception</w:t>
       </w:r>
+      <w:bookmarkEnd w:id="12"/>
       <w:bookmarkEnd w:id="13"/>
       <w:bookmarkEnd w:id="14"/>
-      <w:bookmarkEnd w:id="15"/>
     </w:p>
     <w:p/>
     <w:p>
@@ -4501,46 +4589,69 @@
           <w:tab w:val="num" w:pos="360"/>
         </w:tabs>
       </w:pPr>
-      <w:bookmarkStart w:id="16" w:name="_Toc71703259"/>
-      <w:bookmarkStart w:id="17" w:name="_Toc499021842"/>
+      <w:bookmarkStart w:id="15" w:name="_Toc71703259"/>
+      <w:bookmarkStart w:id="16" w:name="_Toc499021842"/>
       <w:r>
         <w:t>R</w:t>
       </w:r>
+      <w:bookmarkEnd w:id="15"/>
+      <w:r>
+        <w:t>éalisation</w:t>
+      </w:r>
       <w:bookmarkEnd w:id="16"/>
-      <w:r>
-        <w:t>éalisation</w:t>
-      </w:r>
+    </w:p>
+    <w:p>
+      <w:pPr>
+        <w:pStyle w:val="Titre2"/>
+        <w:rPr>
+          <w:i w:val="0"/>
+          <w:iCs/>
+        </w:rPr>
+      </w:pPr>
+      <w:bookmarkStart w:id="17" w:name="_Toc25553317"/>
+      <w:bookmarkStart w:id="18" w:name="_Toc71691022"/>
+      <w:bookmarkStart w:id="19" w:name="_Toc499021843"/>
+      <w:r>
+        <w:rPr>
+          <w:i w:val="0"/>
+          <w:iCs/>
+        </w:rPr>
+        <w:t>Dossier de réalisation</w:t>
+      </w:r>
+      <w:bookmarkStart w:id="20" w:name="_Toc25553318"/>
       <w:bookmarkEnd w:id="17"/>
-    </w:p>
-    <w:p>
-      <w:pPr>
-        <w:pStyle w:val="Titre2"/>
-        <w:rPr>
-          <w:i w:val="0"/>
-          <w:iCs/>
-        </w:rPr>
-      </w:pPr>
-      <w:bookmarkStart w:id="18" w:name="_Toc25553317"/>
-      <w:bookmarkStart w:id="19" w:name="_Toc71691022"/>
-      <w:bookmarkStart w:id="20" w:name="_Toc499021843"/>
-      <w:r>
-        <w:rPr>
-          <w:i w:val="0"/>
-          <w:iCs/>
-        </w:rPr>
-        <w:t>Dossier de réalisation</w:t>
-      </w:r>
-      <w:bookmarkStart w:id="21" w:name="_Toc25553318"/>
       <w:bookmarkEnd w:id="18"/>
       <w:bookmarkEnd w:id="19"/>
-      <w:bookmarkEnd w:id="20"/>
-    </w:p>
-    <w:bookmarkEnd w:id="21"/>
+    </w:p>
+    <w:bookmarkEnd w:id="20"/>
     <w:p>
       <w:pPr>
         <w:ind w:firstLine="360"/>
         <w:rPr>
-          <w:i/>
+          <w:iCs/>
+        </w:rPr>
+      </w:pPr>
+    </w:p>
+    <w:p>
+      <w:pPr>
+        <w:ind w:firstLine="360"/>
+        <w:rPr>
+          <w:iCs/>
+        </w:rPr>
+      </w:pPr>
+      <w:r>
+        <w:rPr>
+          <w:iCs/>
+        </w:rPr>
+        <w:t>…</w:t>
+      </w:r>
+      <w:bookmarkStart w:id="21" w:name="_GoBack"/>
+      <w:bookmarkEnd w:id="21"/>
+    </w:p>
+    <w:p>
+      <w:pPr>
+        <w:ind w:firstLine="360"/>
+        <w:rPr>
           <w:iCs/>
         </w:rPr>
       </w:pPr>
@@ -4794,6 +4905,7 @@
           <w:iCs/>
           <w:color w:val="808080" w:themeColor="background1" w:themeShade="80"/>
         </w:rPr>
+        <w:lastRenderedPageBreak/>
         <w:t>programmation</w:t>
       </w:r>
       <w:proofErr w:type="gramEnd"/>
@@ -5520,6 +5632,7 @@
           <w:color w:val="808080" w:themeColor="background1" w:themeShade="80"/>
           <w:sz w:val="24"/>
         </w:rPr>
+        <w:lastRenderedPageBreak/>
         <w:t xml:space="preserve">Développez en tous cas les points </w:t>
       </w:r>
       <w:proofErr w:type="gramStart"/>
@@ -5695,7 +5808,6 @@
           <w:i w:val="0"/>
           <w:iCs/>
         </w:rPr>
-        <w:lastRenderedPageBreak/>
         <w:t>Sources – Bibliographie</w:t>
       </w:r>
       <w:bookmarkEnd w:id="38"/>
@@ -6207,7 +6319,7 @@
         <w:sz w:val="16"/>
         <w:szCs w:val="16"/>
       </w:rPr>
-      <w:t>4</w:t>
+      <w:t>6</w:t>
     </w:r>
     <w:r>
       <w:rPr>
@@ -6654,6 +6766,118 @@
     </w:lvl>
   </w:abstractNum>
   <w:abstractNum w:abstractNumId="3" w15:restartNumberingAfterBreak="0">
+    <w:nsid w:val="1FBF0BDB"/>
+    <w:multiLevelType w:val="hybridMultilevel"/>
+    <w:tmpl w:val="97980C0A"/>
+    <w:lvl w:ilvl="0" w:tplc="DA3026FA">
+      <w:numFmt w:val="bullet"/>
+      <w:lvlText w:val="-"/>
+      <w:lvlJc w:val="left"/>
+      <w:pPr>
+        <w:ind w:left="720" w:hanging="360"/>
+      </w:pPr>
+      <w:rPr>
+        <w:rFonts w:ascii="Arial" w:eastAsia="Times New Roman" w:hAnsi="Arial" w:cs="Arial" w:hint="default"/>
+      </w:rPr>
+    </w:lvl>
+    <w:lvl w:ilvl="1" w:tplc="100C0003" w:tentative="1">
+      <w:start w:val="1"/>
+      <w:numFmt w:val="bullet"/>
+      <w:lvlText w:val="o"/>
+      <w:lvlJc w:val="left"/>
+      <w:pPr>
+        <w:ind w:left="1440" w:hanging="360"/>
+      </w:pPr>
+      <w:rPr>
+        <w:rFonts w:ascii="Courier New" w:hAnsi="Courier New" w:cs="Courier New" w:hint="default"/>
+      </w:rPr>
+    </w:lvl>
+    <w:lvl w:ilvl="2" w:tplc="100C0005" w:tentative="1">
+      <w:start w:val="1"/>
+      <w:numFmt w:val="bullet"/>
+      <w:lvlText w:val=""/>
+      <w:lvlJc w:val="left"/>
+      <w:pPr>
+        <w:ind w:left="2160" w:hanging="360"/>
+      </w:pPr>
+      <w:rPr>
+        <w:rFonts w:ascii="Wingdings" w:hAnsi="Wingdings" w:hint="default"/>
+      </w:rPr>
+    </w:lvl>
+    <w:lvl w:ilvl="3" w:tplc="100C0001" w:tentative="1">
+      <w:start w:val="1"/>
+      <w:numFmt w:val="bullet"/>
+      <w:lvlText w:val=""/>
+      <w:lvlJc w:val="left"/>
+      <w:pPr>
+        <w:ind w:left="2880" w:hanging="360"/>
+      </w:pPr>
+      <w:rPr>
+        <w:rFonts w:ascii="Symbol" w:hAnsi="Symbol" w:hint="default"/>
+      </w:rPr>
+    </w:lvl>
+    <w:lvl w:ilvl="4" w:tplc="100C0003" w:tentative="1">
+      <w:start w:val="1"/>
+      <w:numFmt w:val="bullet"/>
+      <w:lvlText w:val="o"/>
+      <w:lvlJc w:val="left"/>
+      <w:pPr>
+        <w:ind w:left="3600" w:hanging="360"/>
+      </w:pPr>
+      <w:rPr>
+        <w:rFonts w:ascii="Courier New" w:hAnsi="Courier New" w:cs="Courier New" w:hint="default"/>
+      </w:rPr>
+    </w:lvl>
+    <w:lvl w:ilvl="5" w:tplc="100C0005" w:tentative="1">
+      <w:start w:val="1"/>
+      <w:numFmt w:val="bullet"/>
+      <w:lvlText w:val=""/>
+      <w:lvlJc w:val="left"/>
+      <w:pPr>
+        <w:ind w:left="4320" w:hanging="360"/>
+      </w:pPr>
+      <w:rPr>
+        <w:rFonts w:ascii="Wingdings" w:hAnsi="Wingdings" w:hint="default"/>
+      </w:rPr>
+    </w:lvl>
+    <w:lvl w:ilvl="6" w:tplc="100C0001" w:tentative="1">
+      <w:start w:val="1"/>
+      <w:numFmt w:val="bullet"/>
+      <w:lvlText w:val=""/>
+      <w:lvlJc w:val="left"/>
+      <w:pPr>
+        <w:ind w:left="5040" w:hanging="360"/>
+      </w:pPr>
+      <w:rPr>
+        <w:rFonts w:ascii="Symbol" w:hAnsi="Symbol" w:hint="default"/>
+      </w:rPr>
+    </w:lvl>
+    <w:lvl w:ilvl="7" w:tplc="100C0003" w:tentative="1">
+      <w:start w:val="1"/>
+      <w:numFmt w:val="bullet"/>
+      <w:lvlText w:val="o"/>
+      <w:lvlJc w:val="left"/>
+      <w:pPr>
+        <w:ind w:left="5760" w:hanging="360"/>
+      </w:pPr>
+      <w:rPr>
+        <w:rFonts w:ascii="Courier New" w:hAnsi="Courier New" w:cs="Courier New" w:hint="default"/>
+      </w:rPr>
+    </w:lvl>
+    <w:lvl w:ilvl="8" w:tplc="100C0005" w:tentative="1">
+      <w:start w:val="1"/>
+      <w:numFmt w:val="bullet"/>
+      <w:lvlText w:val=""/>
+      <w:lvlJc w:val="left"/>
+      <w:pPr>
+        <w:ind w:left="6480" w:hanging="360"/>
+      </w:pPr>
+      <w:rPr>
+        <w:rFonts w:ascii="Wingdings" w:hAnsi="Wingdings" w:hint="default"/>
+      </w:rPr>
+    </w:lvl>
+  </w:abstractNum>
+  <w:abstractNum w:abstractNumId="4" w15:restartNumberingAfterBreak="0">
     <w:nsid w:val="27A404D8"/>
     <w:multiLevelType w:val="hybridMultilevel"/>
     <w:tmpl w:val="E4483B56"/>
@@ -6793,7 +7017,7 @@
       </w:rPr>
     </w:lvl>
   </w:abstractNum>
-  <w:abstractNum w:abstractNumId="4" w15:restartNumberingAfterBreak="0">
+  <w:abstractNum w:abstractNumId="5" w15:restartNumberingAfterBreak="0">
     <w:nsid w:val="408C02FF"/>
     <w:multiLevelType w:val="hybridMultilevel"/>
     <w:tmpl w:val="1C925AC4"/>
@@ -6930,7 +7154,7 @@
       </w:rPr>
     </w:lvl>
   </w:abstractNum>
-  <w:abstractNum w:abstractNumId="5" w15:restartNumberingAfterBreak="0">
+  <w:abstractNum w:abstractNumId="6" w15:restartNumberingAfterBreak="0">
     <w:nsid w:val="42F31DAB"/>
     <w:multiLevelType w:val="hybridMultilevel"/>
     <w:tmpl w:val="A46C5D1C"/>
@@ -7070,7 +7294,7 @@
       </w:rPr>
     </w:lvl>
   </w:abstractNum>
-  <w:abstractNum w:abstractNumId="6" w15:restartNumberingAfterBreak="0">
+  <w:abstractNum w:abstractNumId="7" w15:restartNumberingAfterBreak="0">
     <w:nsid w:val="5082572C"/>
     <w:multiLevelType w:val="hybridMultilevel"/>
     <w:tmpl w:val="ED4ACFA4"/>
@@ -7210,7 +7434,7 @@
       </w:rPr>
     </w:lvl>
   </w:abstractNum>
-  <w:abstractNum w:abstractNumId="7" w15:restartNumberingAfterBreak="0">
+  <w:abstractNum w:abstractNumId="8" w15:restartNumberingAfterBreak="0">
     <w:nsid w:val="52B247CA"/>
     <w:multiLevelType w:val="hybridMultilevel"/>
     <w:tmpl w:val="B7D4D45A"/>
@@ -7350,7 +7574,7 @@
       </w:rPr>
     </w:lvl>
   </w:abstractNum>
-  <w:abstractNum w:abstractNumId="8" w15:restartNumberingAfterBreak="0">
+  <w:abstractNum w:abstractNumId="9" w15:restartNumberingAfterBreak="0">
     <w:nsid w:val="594C1361"/>
     <w:multiLevelType w:val="hybridMultilevel"/>
     <w:tmpl w:val="5C243628"/>
@@ -7490,7 +7714,119 @@
       </w:rPr>
     </w:lvl>
   </w:abstractNum>
-  <w:abstractNum w:abstractNumId="9" w15:restartNumberingAfterBreak="0">
+  <w:abstractNum w:abstractNumId="10" w15:restartNumberingAfterBreak="0">
+    <w:nsid w:val="68BD632B"/>
+    <w:multiLevelType w:val="hybridMultilevel"/>
+    <w:tmpl w:val="CF48A74A"/>
+    <w:lvl w:ilvl="0" w:tplc="2B46A836">
+      <w:numFmt w:val="bullet"/>
+      <w:lvlText w:val="-"/>
+      <w:lvlJc w:val="left"/>
+      <w:pPr>
+        <w:ind w:left="720" w:hanging="360"/>
+      </w:pPr>
+      <w:rPr>
+        <w:rFonts w:ascii="Arial" w:eastAsia="Times New Roman" w:hAnsi="Arial" w:cs="Arial" w:hint="default"/>
+      </w:rPr>
+    </w:lvl>
+    <w:lvl w:ilvl="1" w:tplc="100C0003" w:tentative="1">
+      <w:start w:val="1"/>
+      <w:numFmt w:val="bullet"/>
+      <w:lvlText w:val="o"/>
+      <w:lvlJc w:val="left"/>
+      <w:pPr>
+        <w:ind w:left="1440" w:hanging="360"/>
+      </w:pPr>
+      <w:rPr>
+        <w:rFonts w:ascii="Courier New" w:hAnsi="Courier New" w:cs="Courier New" w:hint="default"/>
+      </w:rPr>
+    </w:lvl>
+    <w:lvl w:ilvl="2" w:tplc="100C0005" w:tentative="1">
+      <w:start w:val="1"/>
+      <w:numFmt w:val="bullet"/>
+      <w:lvlText w:val=""/>
+      <w:lvlJc w:val="left"/>
+      <w:pPr>
+        <w:ind w:left="2160" w:hanging="360"/>
+      </w:pPr>
+      <w:rPr>
+        <w:rFonts w:ascii="Wingdings" w:hAnsi="Wingdings" w:hint="default"/>
+      </w:rPr>
+    </w:lvl>
+    <w:lvl w:ilvl="3" w:tplc="100C0001" w:tentative="1">
+      <w:start w:val="1"/>
+      <w:numFmt w:val="bullet"/>
+      <w:lvlText w:val=""/>
+      <w:lvlJc w:val="left"/>
+      <w:pPr>
+        <w:ind w:left="2880" w:hanging="360"/>
+      </w:pPr>
+      <w:rPr>
+        <w:rFonts w:ascii="Symbol" w:hAnsi="Symbol" w:hint="default"/>
+      </w:rPr>
+    </w:lvl>
+    <w:lvl w:ilvl="4" w:tplc="100C0003" w:tentative="1">
+      <w:start w:val="1"/>
+      <w:numFmt w:val="bullet"/>
+      <w:lvlText w:val="o"/>
+      <w:lvlJc w:val="left"/>
+      <w:pPr>
+        <w:ind w:left="3600" w:hanging="360"/>
+      </w:pPr>
+      <w:rPr>
+        <w:rFonts w:ascii="Courier New" w:hAnsi="Courier New" w:cs="Courier New" w:hint="default"/>
+      </w:rPr>
+    </w:lvl>
+    <w:lvl w:ilvl="5" w:tplc="100C0005" w:tentative="1">
+      <w:start w:val="1"/>
+      <w:numFmt w:val="bullet"/>
+      <w:lvlText w:val=""/>
+      <w:lvlJc w:val="left"/>
+      <w:pPr>
+        <w:ind w:left="4320" w:hanging="360"/>
+      </w:pPr>
+      <w:rPr>
+        <w:rFonts w:ascii="Wingdings" w:hAnsi="Wingdings" w:hint="default"/>
+      </w:rPr>
+    </w:lvl>
+    <w:lvl w:ilvl="6" w:tplc="100C0001" w:tentative="1">
+      <w:start w:val="1"/>
+      <w:numFmt w:val="bullet"/>
+      <w:lvlText w:val=""/>
+      <w:lvlJc w:val="left"/>
+      <w:pPr>
+        <w:ind w:left="5040" w:hanging="360"/>
+      </w:pPr>
+      <w:rPr>
+        <w:rFonts w:ascii="Symbol" w:hAnsi="Symbol" w:hint="default"/>
+      </w:rPr>
+    </w:lvl>
+    <w:lvl w:ilvl="7" w:tplc="100C0003" w:tentative="1">
+      <w:start w:val="1"/>
+      <w:numFmt w:val="bullet"/>
+      <w:lvlText w:val="o"/>
+      <w:lvlJc w:val="left"/>
+      <w:pPr>
+        <w:ind w:left="5760" w:hanging="360"/>
+      </w:pPr>
+      <w:rPr>
+        <w:rFonts w:ascii="Courier New" w:hAnsi="Courier New" w:cs="Courier New" w:hint="default"/>
+      </w:rPr>
+    </w:lvl>
+    <w:lvl w:ilvl="8" w:tplc="100C0005" w:tentative="1">
+      <w:start w:val="1"/>
+      <w:numFmt w:val="bullet"/>
+      <w:lvlText w:val=""/>
+      <w:lvlJc w:val="left"/>
+      <w:pPr>
+        <w:ind w:left="6480" w:hanging="360"/>
+      </w:pPr>
+      <w:rPr>
+        <w:rFonts w:ascii="Wingdings" w:hAnsi="Wingdings" w:hint="default"/>
+      </w:rPr>
+    </w:lvl>
+  </w:abstractNum>
+  <w:abstractNum w:abstractNumId="11" w15:restartNumberingAfterBreak="0">
     <w:nsid w:val="71E06583"/>
     <w:multiLevelType w:val="hybridMultilevel"/>
     <w:tmpl w:val="26C81FCE"/>
@@ -7630,7 +7966,7 @@
       </w:rPr>
     </w:lvl>
   </w:abstractNum>
-  <w:abstractNum w:abstractNumId="10" w15:restartNumberingAfterBreak="0">
+  <w:abstractNum w:abstractNumId="12" w15:restartNumberingAfterBreak="0">
     <w:nsid w:val="75A3529B"/>
     <w:multiLevelType w:val="hybridMultilevel"/>
     <w:tmpl w:val="819EEA64"/>
@@ -7770,7 +8106,7 @@
       </w:rPr>
     </w:lvl>
   </w:abstractNum>
-  <w:abstractNum w:abstractNumId="11" w15:restartNumberingAfterBreak="0">
+  <w:abstractNum w:abstractNumId="13" w15:restartNumberingAfterBreak="0">
     <w:nsid w:val="7B193736"/>
     <w:multiLevelType w:val="multilevel"/>
     <w:tmpl w:val="3E0A631E"/>
@@ -7892,7 +8228,7 @@
       </w:pPr>
     </w:lvl>
   </w:abstractNum>
-  <w:abstractNum w:abstractNumId="12" w15:restartNumberingAfterBreak="0">
+  <w:abstractNum w:abstractNumId="14" w15:restartNumberingAfterBreak="0">
     <w:nsid w:val="7DD245F2"/>
     <w:multiLevelType w:val="hybridMultilevel"/>
     <w:tmpl w:val="3100450C"/>
@@ -8033,7 +8369,7 @@
     </w:lvl>
   </w:abstractNum>
   <w:num w:numId="1">
-    <w:abstractNumId w:val="11"/>
+    <w:abstractNumId w:val="13"/>
   </w:num>
   <w:num w:numId="2">
     <w:abstractNumId w:val="0"/>
@@ -8042,34 +8378,40 @@
     <w:abstractNumId w:val="2"/>
   </w:num>
   <w:num w:numId="4">
-    <w:abstractNumId w:val="10"/>
+    <w:abstractNumId w:val="12"/>
   </w:num>
   <w:num w:numId="5">
-    <w:abstractNumId w:val="7"/>
+    <w:abstractNumId w:val="8"/>
   </w:num>
   <w:num w:numId="6">
-    <w:abstractNumId w:val="3"/>
+    <w:abstractNumId w:val="4"/>
   </w:num>
   <w:num w:numId="7">
-    <w:abstractNumId w:val="8"/>
+    <w:abstractNumId w:val="9"/>
   </w:num>
   <w:num w:numId="8">
-    <w:abstractNumId w:val="12"/>
+    <w:abstractNumId w:val="14"/>
   </w:num>
   <w:num w:numId="9">
     <w:abstractNumId w:val="1"/>
   </w:num>
   <w:num w:numId="10">
-    <w:abstractNumId w:val="4"/>
+    <w:abstractNumId w:val="5"/>
   </w:num>
   <w:num w:numId="11">
+    <w:abstractNumId w:val="7"/>
+  </w:num>
+  <w:num w:numId="12">
     <w:abstractNumId w:val="6"/>
   </w:num>
-  <w:num w:numId="12">
-    <w:abstractNumId w:val="5"/>
+  <w:num w:numId="13">
+    <w:abstractNumId w:val="11"/>
   </w:num>
-  <w:num w:numId="13">
-    <w:abstractNumId w:val="9"/>
+  <w:num w:numId="14">
+    <w:abstractNumId w:val="10"/>
+  </w:num>
+  <w:num w:numId="15">
+    <w:abstractNumId w:val="3"/>
   </w:num>
   <w:numIdMacAtCleanup w:val="13"/>
 </w:numbering>
@@ -8886,6 +9228,17 @@
       <w:lang w:val="fr-FR" w:eastAsia="fr-FR"/>
     </w:rPr>
   </w:style>
+  <w:style w:type="paragraph" w:styleId="Paragraphedeliste">
+    <w:name w:val="List Paragraph"/>
+    <w:basedOn w:val="Normal"/>
+    <w:uiPriority w:val="34"/>
+    <w:qFormat/>
+    <w:rsid w:val="00E25A96"/>
+    <w:pPr>
+      <w:ind w:left="720"/>
+      <w:contextualSpacing/>
+    </w:pPr>
+  </w:style>
 </w:styles>
 </file>
 
@@ -9189,7 +9542,7 @@
 </file>
 
 <file path=customXml/itemProps1.xml><?xml version="1.0" encoding="utf-8"?>
-<ds:datastoreItem xmlns:ds="http://schemas.openxmlformats.org/officeDocument/2006/customXml" ds:itemID="{781387F8-B5BC-420C-B1F7-61B70D480C95}">
+<ds:datastoreItem xmlns:ds="http://schemas.openxmlformats.org/officeDocument/2006/customXml" ds:itemID="{A86874E5-B471-4693-980E-009D5EAFDF59}">
   <ds:schemaRefs>
     <ds:schemaRef ds:uri="http://schemas.openxmlformats.org/officeDocument/2006/bibliography"/>
   </ds:schemaRefs>

</xml_diff>